<commit_message>
Added row in bibliography
</commit_message>
<xml_diff>
--- a/mwj7_ProjectOutline.docx
+++ b/mwj7_ProjectOutline.docx
@@ -1025,18 +1025,19 @@
     <w:tbl>
       <w:tblPr>
         <w:tblStyle w:val="TableGrid"/>
-        <w:tblW w:w="0" w:type="auto"/>
+        <w:tblW w:w="10088" w:type="dxa"/>
+        <w:tblLayout w:type="fixed"/>
         <w:tblLook w:val="04A0" w:firstRow="1" w:lastRow="0" w:firstColumn="1" w:lastColumn="0" w:noHBand="0" w:noVBand="1"/>
       </w:tblPr>
       <w:tblGrid>
-        <w:gridCol w:w="1335"/>
-        <w:gridCol w:w="4913"/>
-        <w:gridCol w:w="2768"/>
+        <w:gridCol w:w="1085"/>
+        <w:gridCol w:w="4297"/>
+        <w:gridCol w:w="4706"/>
       </w:tblGrid>
       <w:tr>
         <w:tc>
           <w:tcPr>
-            <w:tcW w:w="1413" w:type="dxa"/>
+            <w:tcW w:w="1085" w:type="dxa"/>
           </w:tcPr>
           <w:p>
             <w:r>
@@ -1049,7 +1050,7 @@
         </w:tc>
         <w:tc>
           <w:tcPr>
-            <w:tcW w:w="3685" w:type="dxa"/>
+            <w:tcW w:w="4297" w:type="dxa"/>
           </w:tcPr>
           <w:p>
             <w:r>
@@ -1059,7 +1060,7 @@
         </w:tc>
         <w:tc>
           <w:tcPr>
-            <w:tcW w:w="3918" w:type="dxa"/>
+            <w:tcW w:w="4706" w:type="dxa"/>
           </w:tcPr>
           <w:p>
             <w:r>
@@ -1071,30 +1072,54 @@
       <w:tr>
         <w:tc>
           <w:tcPr>
-            <w:tcW w:w="1413" w:type="dxa"/>
-          </w:tcPr>
-          <w:p>
-            <w:r>
+            <w:tcW w:w="1085" w:type="dxa"/>
+          </w:tcPr>
+          <w:p>
+            <w:pPr>
+              <w:rPr>
+                <w:sz w:val="18"/>
+              </w:rPr>
+            </w:pPr>
+            <w:r>
+              <w:rPr>
+                <w:sz w:val="18"/>
+              </w:rPr>
               <w:t>30/01/2019</w:t>
             </w:r>
           </w:p>
         </w:tc>
         <w:tc>
           <w:tcPr>
-            <w:tcW w:w="3685" w:type="dxa"/>
-          </w:tcPr>
-          <w:p>
-            <w:r>
+            <w:tcW w:w="4297" w:type="dxa"/>
+          </w:tcPr>
+          <w:p>
+            <w:pPr>
+              <w:rPr>
+                <w:sz w:val="18"/>
+              </w:rPr>
+            </w:pPr>
+            <w:r>
+              <w:rPr>
+                <w:sz w:val="18"/>
+              </w:rPr>
               <w:t>https://docs.python-guide.org/dev/virtualenvs/</w:t>
             </w:r>
           </w:p>
         </w:tc>
         <w:tc>
           <w:tcPr>
-            <w:tcW w:w="3918" w:type="dxa"/>
-          </w:tcPr>
-          <w:p>
-            <w:r>
+            <w:tcW w:w="4706" w:type="dxa"/>
+          </w:tcPr>
+          <w:p>
+            <w:pPr>
+              <w:rPr>
+                <w:sz w:val="18"/>
+              </w:rPr>
+            </w:pPr>
+            <w:r>
+              <w:rPr>
+                <w:sz w:val="18"/>
+              </w:rPr>
               <w:t>Learning how to set up python virtual environment to only install packages needed for my app locally to the project.</w:t>
             </w:r>
           </w:p>
@@ -1103,30 +1128,54 @@
       <w:tr>
         <w:tc>
           <w:tcPr>
-            <w:tcW w:w="1413" w:type="dxa"/>
-          </w:tcPr>
-          <w:p>
-            <w:r>
+            <w:tcW w:w="1085" w:type="dxa"/>
+          </w:tcPr>
+          <w:p>
+            <w:pPr>
+              <w:rPr>
+                <w:sz w:val="18"/>
+              </w:rPr>
+            </w:pPr>
+            <w:r>
+              <w:rPr>
+                <w:sz w:val="18"/>
+              </w:rPr>
               <w:t>28/01/2019</w:t>
             </w:r>
           </w:p>
         </w:tc>
         <w:tc>
           <w:tcPr>
-            <w:tcW w:w="3685" w:type="dxa"/>
-          </w:tcPr>
-          <w:p>
-            <w:r>
+            <w:tcW w:w="4297" w:type="dxa"/>
+          </w:tcPr>
+          <w:p>
+            <w:pPr>
+              <w:rPr>
+                <w:sz w:val="18"/>
+              </w:rPr>
+            </w:pPr>
+            <w:r>
+              <w:rPr>
+                <w:sz w:val="18"/>
+              </w:rPr>
               <w:t>https://www.python-ldap.org/en/latest/reference/ldap.html</w:t>
             </w:r>
           </w:p>
         </w:tc>
         <w:tc>
           <w:tcPr>
-            <w:tcW w:w="3918" w:type="dxa"/>
-          </w:tcPr>
-          <w:p>
-            <w:r>
+            <w:tcW w:w="4706" w:type="dxa"/>
+          </w:tcPr>
+          <w:p>
+            <w:pPr>
+              <w:rPr>
+                <w:sz w:val="18"/>
+              </w:rPr>
+            </w:pPr>
+            <w:r>
+              <w:rPr>
+                <w:sz w:val="18"/>
+              </w:rPr>
               <w:t>Reading about a python module that provides access to LDAP C API, this could be used for staff authentication.</w:t>
             </w:r>
           </w:p>
@@ -1135,39 +1184,72 @@
       <w:tr>
         <w:tc>
           <w:tcPr>
-            <w:tcW w:w="1413" w:type="dxa"/>
-          </w:tcPr>
-          <w:p>
-            <w:r>
+            <w:tcW w:w="1085" w:type="dxa"/>
+          </w:tcPr>
+          <w:p>
+            <w:pPr>
+              <w:rPr>
+                <w:sz w:val="18"/>
+              </w:rPr>
+            </w:pPr>
+            <w:r>
+              <w:rPr>
+                <w:sz w:val="18"/>
+              </w:rPr>
               <w:t>26/01/2019</w:t>
             </w:r>
           </w:p>
         </w:tc>
         <w:tc>
           <w:tcPr>
-            <w:tcW w:w="3685" w:type="dxa"/>
-          </w:tcPr>
-          <w:p>
-            <w:r>
+            <w:tcW w:w="4297" w:type="dxa"/>
+          </w:tcPr>
+          <w:p>
+            <w:pPr>
+              <w:rPr>
+                <w:sz w:val="18"/>
+              </w:rPr>
+            </w:pPr>
+            <w:r>
+              <w:rPr>
+                <w:sz w:val="18"/>
+              </w:rPr>
               <w:t>https://docs.djangoproject.com/en/2.1/</w:t>
             </w:r>
           </w:p>
         </w:tc>
         <w:tc>
           <w:tcPr>
-            <w:tcW w:w="3918" w:type="dxa"/>
-          </w:tcPr>
-          <w:p>
-            <w:r>
+            <w:tcW w:w="4706" w:type="dxa"/>
+          </w:tcPr>
+          <w:p>
+            <w:pPr>
+              <w:rPr>
+                <w:sz w:val="18"/>
+              </w:rPr>
+            </w:pPr>
+            <w:r>
+              <w:rPr>
+                <w:sz w:val="18"/>
+              </w:rPr>
               <w:t>The documentation for the Django web framework</w:t>
             </w:r>
             <w:r>
+              <w:rPr>
+                <w:sz w:val="18"/>
+              </w:rPr>
               <w:t xml:space="preserve"> which I will use to write my web app</w:t>
             </w:r>
             <w:r>
+              <w:rPr>
+                <w:sz w:val="18"/>
+              </w:rPr>
               <w:t>.</w:t>
             </w:r>
             <w:r>
+              <w:rPr>
+                <w:sz w:val="18"/>
+              </w:rPr>
               <w:t xml:space="preserve"> </w:t>
             </w:r>
           </w:p>
@@ -1176,33 +1258,60 @@
       <w:tr>
         <w:tc>
           <w:tcPr>
-            <w:tcW w:w="1413" w:type="dxa"/>
-          </w:tcPr>
-          <w:p>
-            <w:r>
+            <w:tcW w:w="1085" w:type="dxa"/>
+          </w:tcPr>
+          <w:p>
+            <w:pPr>
+              <w:rPr>
+                <w:sz w:val="18"/>
+              </w:rPr>
+            </w:pPr>
+            <w:r>
+              <w:rPr>
+                <w:sz w:val="18"/>
+              </w:rPr>
               <w:t>28/01/2019</w:t>
             </w:r>
           </w:p>
         </w:tc>
         <w:tc>
           <w:tcPr>
-            <w:tcW w:w="3685" w:type="dxa"/>
-          </w:tcPr>
-          <w:p>
-            <w:r>
+            <w:tcW w:w="4297" w:type="dxa"/>
+          </w:tcPr>
+          <w:p>
+            <w:pPr>
+              <w:rPr>
+                <w:sz w:val="18"/>
+              </w:rPr>
+            </w:pPr>
+            <w:r>
+              <w:rPr>
+                <w:sz w:val="18"/>
+              </w:rPr>
               <w:t>http://www.marinamele.com/taskbuster-django-tutorial/install-and-configure-posgresql-for-django</w:t>
             </w:r>
           </w:p>
         </w:tc>
         <w:tc>
           <w:tcPr>
-            <w:tcW w:w="3918" w:type="dxa"/>
-          </w:tcPr>
-          <w:p>
-            <w:r>
+            <w:tcW w:w="4706" w:type="dxa"/>
+          </w:tcPr>
+          <w:p>
+            <w:pPr>
+              <w:rPr>
+                <w:sz w:val="18"/>
+              </w:rPr>
+            </w:pPr>
+            <w:r>
+              <w:rPr>
+                <w:sz w:val="18"/>
+              </w:rPr>
               <w:t>Guide &amp; notes on using PostgreSQL with Django</w:t>
             </w:r>
             <w:r>
+              <w:rPr>
+                <w:sz w:val="18"/>
+              </w:rPr>
               <w:t>.</w:t>
             </w:r>
           </w:p>
@@ -1211,33 +1320,60 @@
       <w:tr>
         <w:tc>
           <w:tcPr>
-            <w:tcW w:w="1413" w:type="dxa"/>
-          </w:tcPr>
-          <w:p>
-            <w:r>
+            <w:tcW w:w="1085" w:type="dxa"/>
+          </w:tcPr>
+          <w:p>
+            <w:pPr>
+              <w:rPr>
+                <w:sz w:val="18"/>
+              </w:rPr>
+            </w:pPr>
+            <w:r>
+              <w:rPr>
+                <w:sz w:val="18"/>
+              </w:rPr>
               <w:t>26/01/2019</w:t>
             </w:r>
           </w:p>
         </w:tc>
         <w:tc>
           <w:tcPr>
-            <w:tcW w:w="3685" w:type="dxa"/>
-          </w:tcPr>
-          <w:p>
-            <w:r>
+            <w:tcW w:w="4297" w:type="dxa"/>
+          </w:tcPr>
+          <w:p>
+            <w:pPr>
+              <w:rPr>
+                <w:sz w:val="18"/>
+              </w:rPr>
+            </w:pPr>
+            <w:r>
+              <w:rPr>
+                <w:sz w:val="18"/>
+              </w:rPr>
               <w:t>https://www.postgresql.org/docs/9.4</w:t>
             </w:r>
           </w:p>
         </w:tc>
         <w:tc>
           <w:tcPr>
-            <w:tcW w:w="3918" w:type="dxa"/>
-          </w:tcPr>
-          <w:p>
-            <w:r>
+            <w:tcW w:w="4706" w:type="dxa"/>
+          </w:tcPr>
+          <w:p>
+            <w:pPr>
+              <w:rPr>
+                <w:sz w:val="18"/>
+              </w:rPr>
+            </w:pPr>
+            <w:r>
+              <w:rPr>
+                <w:sz w:val="18"/>
+              </w:rPr>
               <w:t>Documentation for the PostgreSQL relational database management system.</w:t>
             </w:r>
             <w:r>
+              <w:rPr>
+                <w:sz w:val="18"/>
+              </w:rPr>
               <w:t xml:space="preserve"> Postgres will be used as my web apps database.</w:t>
             </w:r>
           </w:p>
@@ -1246,33 +1382,60 @@
       <w:tr>
         <w:tc>
           <w:tcPr>
-            <w:tcW w:w="1413" w:type="dxa"/>
-          </w:tcPr>
-          <w:p>
-            <w:r>
+            <w:tcW w:w="1085" w:type="dxa"/>
+          </w:tcPr>
+          <w:p>
+            <w:pPr>
+              <w:rPr>
+                <w:sz w:val="18"/>
+              </w:rPr>
+            </w:pPr>
+            <w:r>
+              <w:rPr>
+                <w:sz w:val="18"/>
+              </w:rPr>
               <w:t>31/01/2019</w:t>
             </w:r>
           </w:p>
         </w:tc>
         <w:tc>
           <w:tcPr>
-            <w:tcW w:w="3685" w:type="dxa"/>
-          </w:tcPr>
-          <w:p>
-            <w:r>
+            <w:tcW w:w="4297" w:type="dxa"/>
+          </w:tcPr>
+          <w:p>
+            <w:pPr>
+              <w:rPr>
+                <w:sz w:val="18"/>
+              </w:rPr>
+            </w:pPr>
+            <w:r>
+              <w:rPr>
+                <w:sz w:val="18"/>
+              </w:rPr>
               <w:t>https://www.atlassian.com/git/tutorials/</w:t>
             </w:r>
           </w:p>
         </w:tc>
         <w:tc>
           <w:tcPr>
-            <w:tcW w:w="3918" w:type="dxa"/>
-          </w:tcPr>
-          <w:p>
-            <w:r>
+            <w:tcW w:w="4706" w:type="dxa"/>
+          </w:tcPr>
+          <w:p>
+            <w:pPr>
+              <w:rPr>
+                <w:sz w:val="18"/>
+              </w:rPr>
+            </w:pPr>
+            <w:r>
+              <w:rPr>
+                <w:sz w:val="18"/>
+              </w:rPr>
               <w:t>Tutorials used as a reference to revise git usage.</w:t>
             </w:r>
             <w:r>
+              <w:rPr>
+                <w:sz w:val="18"/>
+              </w:rPr>
               <w:t xml:space="preserve"> Git is used for my version control &amp; backup.</w:t>
             </w:r>
           </w:p>
@@ -1281,75 +1444,142 @@
       <w:tr>
         <w:tc>
           <w:tcPr>
-            <w:tcW w:w="1413" w:type="dxa"/>
-          </w:tcPr>
-          <w:p>
-            <w:r>
+            <w:tcW w:w="1085" w:type="dxa"/>
+          </w:tcPr>
+          <w:p>
+            <w:pPr>
+              <w:rPr>
+                <w:sz w:val="18"/>
+              </w:rPr>
+            </w:pPr>
+            <w:r>
+              <w:rPr>
+                <w:sz w:val="18"/>
+              </w:rPr>
               <w:t>30/01/2019</w:t>
             </w:r>
           </w:p>
         </w:tc>
         <w:tc>
           <w:tcPr>
-            <w:tcW w:w="3685" w:type="dxa"/>
-          </w:tcPr>
-          <w:p>
-            <w:r>
+            <w:tcW w:w="4297" w:type="dxa"/>
+          </w:tcPr>
+          <w:p>
+            <w:pPr>
+              <w:rPr>
+                <w:sz w:val="18"/>
+              </w:rPr>
+            </w:pPr>
+            <w:r>
+              <w:rPr>
+                <w:sz w:val="18"/>
+              </w:rPr>
               <w:t>https://www.w3schools.com/</w:t>
             </w:r>
           </w:p>
         </w:tc>
         <w:tc>
           <w:tcPr>
-            <w:tcW w:w="3918" w:type="dxa"/>
-          </w:tcPr>
-          <w:p>
-            <w:r>
-              <w:t>Reference for html/</w:t>
-            </w:r>
-            <w:proofErr w:type="spellStart"/>
-            <w:r>
-              <w:t>css</w:t>
-            </w:r>
-            <w:proofErr w:type="spellEnd"/>
-            <w:r>
+            <w:tcW w:w="4706" w:type="dxa"/>
+          </w:tcPr>
+          <w:p>
+            <w:pPr>
+              <w:rPr>
+                <w:sz w:val="18"/>
+              </w:rPr>
+            </w:pPr>
+            <w:r>
+              <w:rPr>
+                <w:sz w:val="18"/>
+              </w:rPr>
+              <w:t xml:space="preserve">Reference for </w:t>
+            </w:r>
+            <w:r>
+              <w:rPr>
+                <w:sz w:val="18"/>
+              </w:rPr>
+              <w:t>HTML</w:t>
+            </w:r>
+            <w:bookmarkStart w:id="0" w:name="_GoBack"/>
+            <w:bookmarkEnd w:id="0"/>
+            <w:r>
+              <w:rPr>
+                <w:sz w:val="18"/>
+              </w:rPr>
               <w:t>/</w:t>
             </w:r>
-            <w:proofErr w:type="spellStart"/>
-            <w:r>
-              <w:t>javascript</w:t>
-            </w:r>
-            <w:proofErr w:type="spellEnd"/>
+            <w:r>
+              <w:rPr>
+                <w:sz w:val="18"/>
+              </w:rPr>
+              <w:t>CSS</w:t>
+            </w:r>
+            <w:r>
+              <w:rPr>
+                <w:sz w:val="18"/>
+              </w:rPr>
+              <w:t>/</w:t>
+            </w:r>
+            <w:r>
+              <w:rPr>
+                <w:sz w:val="18"/>
+              </w:rPr>
+              <w:t>JavaScript</w:t>
+            </w:r>
           </w:p>
         </w:tc>
       </w:tr>
       <w:tr>
         <w:tc>
           <w:tcPr>
-            <w:tcW w:w="1413" w:type="dxa"/>
-          </w:tcPr>
-          <w:p>
-            <w:r>
+            <w:tcW w:w="1085" w:type="dxa"/>
+          </w:tcPr>
+          <w:p>
+            <w:pPr>
+              <w:rPr>
+                <w:sz w:val="18"/>
+              </w:rPr>
+            </w:pPr>
+            <w:r>
+              <w:rPr>
+                <w:sz w:val="18"/>
+              </w:rPr>
               <w:t>31/01/2019</w:t>
             </w:r>
           </w:p>
         </w:tc>
         <w:tc>
           <w:tcPr>
-            <w:tcW w:w="3685" w:type="dxa"/>
-          </w:tcPr>
-          <w:p>
-            <w:r>
+            <w:tcW w:w="4297" w:type="dxa"/>
+          </w:tcPr>
+          <w:p>
+            <w:pPr>
+              <w:rPr>
+                <w:sz w:val="18"/>
+              </w:rPr>
+            </w:pPr>
+            <w:r>
+              <w:rPr>
+                <w:sz w:val="18"/>
+              </w:rPr>
               <w:t>https://getbootstrap.com/docs/4.0/</w:t>
             </w:r>
           </w:p>
         </w:tc>
         <w:tc>
           <w:tcPr>
-            <w:tcW w:w="3918" w:type="dxa"/>
-          </w:tcPr>
-          <w:p>
-            <w:r>
+            <w:tcW w:w="4706" w:type="dxa"/>
+          </w:tcPr>
+          <w:p>
+            <w:pPr>
+              <w:rPr>
+                <w:sz w:val="18"/>
+              </w:rPr>
+            </w:pPr>
+            <w:r>
+              <w:rPr>
+                <w:sz w:val="18"/>
+              </w:rPr>
               <w:t>The Documentation for the Bootstrap 4 CSS framework. Bootstrap will be used to make my app responsive.</w:t>
             </w:r>
           </w:p>
@@ -1358,38 +1588,68 @@
       <w:tr>
         <w:tc>
           <w:tcPr>
-            <w:tcW w:w="1413" w:type="dxa"/>
-          </w:tcPr>
-          <w:p>
-            <w:r>
+            <w:tcW w:w="1085" w:type="dxa"/>
+          </w:tcPr>
+          <w:p>
+            <w:pPr>
+              <w:rPr>
+                <w:sz w:val="18"/>
+              </w:rPr>
+            </w:pPr>
+            <w:r>
+              <w:rPr>
+                <w:sz w:val="18"/>
+              </w:rPr>
               <w:t>31/01/2019</w:t>
             </w:r>
           </w:p>
         </w:tc>
         <w:tc>
           <w:tcPr>
-            <w:tcW w:w="3685" w:type="dxa"/>
-          </w:tcPr>
-          <w:p>
-            <w:r>
+            <w:tcW w:w="4297" w:type="dxa"/>
+          </w:tcPr>
+          <w:p>
+            <w:pPr>
+              <w:rPr>
+                <w:sz w:val="18"/>
+              </w:rPr>
+            </w:pPr>
+            <w:r>
+              <w:rPr>
+                <w:sz w:val="18"/>
+              </w:rPr>
               <w:t>https://pip.pypa.io/en/stable/reference/pip_freeze/</w:t>
             </w:r>
           </w:p>
         </w:tc>
         <w:tc>
           <w:tcPr>
-            <w:tcW w:w="3918" w:type="dxa"/>
-          </w:tcPr>
-          <w:p>
-            <w:r>
+            <w:tcW w:w="4706" w:type="dxa"/>
+          </w:tcPr>
+          <w:p>
+            <w:pPr>
+              <w:rPr>
+                <w:sz w:val="18"/>
+              </w:rPr>
+            </w:pPr>
+            <w:r>
+              <w:rPr>
+                <w:sz w:val="18"/>
+              </w:rPr>
               <w:t xml:space="preserve">Revision of pip for installing python packages &amp; pip freeze for outputting a text file containing dependencies. This can be used to easily set up python environment when used on </w:t>
             </w:r>
             <w:proofErr w:type="gramStart"/>
             <w:r>
+              <w:rPr>
+                <w:sz w:val="18"/>
+              </w:rPr>
               <w:t>other</w:t>
             </w:r>
             <w:proofErr w:type="gramEnd"/>
             <w:r>
+              <w:rPr>
+                <w:sz w:val="18"/>
+              </w:rPr>
               <w:t xml:space="preserve"> machine.</w:t>
             </w:r>
           </w:p>
@@ -1398,30 +1658,54 @@
       <w:tr>
         <w:tc>
           <w:tcPr>
-            <w:tcW w:w="1413" w:type="dxa"/>
-          </w:tcPr>
-          <w:p>
-            <w:r>
+            <w:tcW w:w="1085" w:type="dxa"/>
+          </w:tcPr>
+          <w:p>
+            <w:pPr>
+              <w:rPr>
+                <w:sz w:val="18"/>
+              </w:rPr>
+            </w:pPr>
+            <w:r>
+              <w:rPr>
+                <w:sz w:val="18"/>
+              </w:rPr>
               <w:t>30/01/2019</w:t>
             </w:r>
           </w:p>
         </w:tc>
         <w:tc>
           <w:tcPr>
-            <w:tcW w:w="3685" w:type="dxa"/>
-          </w:tcPr>
-          <w:p>
-            <w:r>
+            <w:tcW w:w="4297" w:type="dxa"/>
+          </w:tcPr>
+          <w:p>
+            <w:pPr>
+              <w:rPr>
+                <w:sz w:val="18"/>
+              </w:rPr>
+            </w:pPr>
+            <w:r>
+              <w:rPr>
+                <w:sz w:val="18"/>
+              </w:rPr>
               <w:t>https://tutorial.djangogirls.org/en/css/</w:t>
             </w:r>
           </w:p>
         </w:tc>
         <w:tc>
           <w:tcPr>
-            <w:tcW w:w="3918" w:type="dxa"/>
-          </w:tcPr>
-          <w:p>
-            <w:r>
+            <w:tcW w:w="4706" w:type="dxa"/>
+          </w:tcPr>
+          <w:p>
+            <w:pPr>
+              <w:rPr>
+                <w:sz w:val="18"/>
+              </w:rPr>
+            </w:pPr>
+            <w:r>
+              <w:rPr>
+                <w:sz w:val="18"/>
+              </w:rPr>
               <w:t>Tutorial on using bootstrap with Django.</w:t>
             </w:r>
           </w:p>
@@ -1430,33 +1714,111 @@
       <w:tr>
         <w:tc>
           <w:tcPr>
-            <w:tcW w:w="1413" w:type="dxa"/>
-          </w:tcPr>
-          <w:p>
-            <w:r>
+            <w:tcW w:w="1085" w:type="dxa"/>
+          </w:tcPr>
+          <w:p>
+            <w:pPr>
+              <w:rPr>
+                <w:sz w:val="18"/>
+              </w:rPr>
+            </w:pPr>
+            <w:r>
+              <w:rPr>
+                <w:sz w:val="18"/>
+              </w:rPr>
               <w:t>26/01/2019</w:t>
             </w:r>
-            <w:bookmarkStart w:id="0" w:name="_GoBack"/>
-            <w:bookmarkEnd w:id="0"/>
-          </w:p>
-        </w:tc>
-        <w:tc>
-          <w:tcPr>
-            <w:tcW w:w="3685" w:type="dxa"/>
-          </w:tcPr>
-          <w:p>
-            <w:r>
+          </w:p>
+        </w:tc>
+        <w:tc>
+          <w:tcPr>
+            <w:tcW w:w="4297" w:type="dxa"/>
+          </w:tcPr>
+          <w:p>
+            <w:pPr>
+              <w:rPr>
+                <w:sz w:val="18"/>
+              </w:rPr>
+            </w:pPr>
+            <w:r>
+              <w:rPr>
+                <w:sz w:val="18"/>
+              </w:rPr>
               <w:t>https://stackoverflow.com/</w:t>
             </w:r>
           </w:p>
         </w:tc>
         <w:tc>
           <w:tcPr>
-            <w:tcW w:w="3918" w:type="dxa"/>
-          </w:tcPr>
-          <w:p>
-            <w:r>
+            <w:tcW w:w="4706" w:type="dxa"/>
+          </w:tcPr>
+          <w:p>
+            <w:pPr>
+              <w:rPr>
+                <w:sz w:val="18"/>
+              </w:rPr>
+            </w:pPr>
+            <w:r>
+              <w:rPr>
+                <w:sz w:val="18"/>
+              </w:rPr>
               <w:t>Stack overflow used for many queries in multiple areas.</w:t>
+            </w:r>
+          </w:p>
+        </w:tc>
+      </w:tr>
+      <w:tr>
+        <w:tc>
+          <w:tcPr>
+            <w:tcW w:w="1085" w:type="dxa"/>
+          </w:tcPr>
+          <w:p>
+            <w:pPr>
+              <w:rPr>
+                <w:sz w:val="18"/>
+              </w:rPr>
+            </w:pPr>
+            <w:r>
+              <w:rPr>
+                <w:sz w:val="18"/>
+              </w:rPr>
+              <w:t>02/01/2019</w:t>
+            </w:r>
+          </w:p>
+        </w:tc>
+        <w:tc>
+          <w:tcPr>
+            <w:tcW w:w="4297" w:type="dxa"/>
+          </w:tcPr>
+          <w:p>
+            <w:pPr>
+              <w:rPr>
+                <w:sz w:val="18"/>
+              </w:rPr>
+            </w:pPr>
+            <w:r>
+              <w:rPr>
+                <w:sz w:val="18"/>
+              </w:rPr>
+              <w:t>https://www.tutorialspoint.com/software_testing/software_testing_documentation.htm</w:t>
+            </w:r>
+          </w:p>
+        </w:tc>
+        <w:tc>
+          <w:tcPr>
+            <w:tcW w:w="4706" w:type="dxa"/>
+          </w:tcPr>
+          <w:p>
+            <w:pPr>
+              <w:rPr>
+                <w:sz w:val="18"/>
+              </w:rPr>
+            </w:pPr>
+            <w:r>
+              <w:rPr>
+                <w:sz w:val="18"/>
+              </w:rPr>
+              <w:t>How to write good testing documentation.</w:t>
             </w:r>
           </w:p>
         </w:tc>
@@ -2630,7 +2992,7 @@
 </file>
 
 <file path=customXml/itemProps1.xml><?xml version="1.0" encoding="utf-8"?>
-<ds:datastoreItem xmlns:ds="http://schemas.openxmlformats.org/officeDocument/2006/customXml" ds:itemID="{4FD3E3BE-3589-48B4-B266-936E4107D1DD}">
+<ds:datastoreItem xmlns:ds="http://schemas.openxmlformats.org/officeDocument/2006/customXml" ds:itemID="{255C8C3D-158E-48E5-9D28-C60CE58B1EE4}">
   <ds:schemaRefs>
     <ds:schemaRef ds:uri="http://schemas.openxmlformats.org/officeDocument/2006/bibliography"/>
   </ds:schemaRefs>

</xml_diff>